<commit_message>
C++ API, BCF2.0 support, and more
</commit_message>
<xml_diff>
--- a/Readme.docx
+++ b/Readme.docx
@@ -140,7 +140,45 @@
         <w:rPr>
           <w:lang w:val="en-US"/>
         </w:rPr>
-        <w:t>Data validation on saving.</w:t>
+        <w:t xml:space="preserve">Data validation on </w:t>
+      </w:r>
+      <w:r>
+        <w:rPr>
+          <w:lang w:val="en-US"/>
+        </w:rPr>
+        <w:t xml:space="preserve">set values and on </w:t>
+      </w:r>
+      <w:r>
+        <w:rPr>
+          <w:lang w:val="en-US"/>
+        </w:rPr>
+        <w:t>saving.</w:t>
+      </w:r>
+    </w:p>
+    <w:p>
+      <w:pPr>
+        <w:pStyle w:val="a7"/>
+        <w:numPr>
+          <w:ilvl w:val="0"/>
+          <w:numId w:val="2"/>
+        </w:numPr>
+        <w:rPr>
+          <w:lang w:val="en-US"/>
+        </w:rPr>
+      </w:pPr>
+      <w:proofErr w:type="spellStart"/>
+      <w:r>
+        <w:rPr>
+          <w:lang w:val="en-US"/>
+        </w:rPr>
+        <w:t>IsModified</w:t>
+      </w:r>
+      <w:proofErr w:type="spellEnd"/>
+      <w:r>
+        <w:rPr>
+          <w:lang w:val="en-US"/>
+        </w:rPr>
+        <w:t xml:space="preserve"> flag (track changes).</w:t>
       </w:r>
     </w:p>
     <w:p>
@@ -185,8 +223,16 @@
         <w:rPr>
           <w:lang w:val="en-US"/>
         </w:rPr>
-        <w:t>C++ Objects API in the set of BCF*.h files.</w:t>
-      </w:r>
+        <w:t xml:space="preserve">C++ Objects API in </w:t>
+      </w:r>
+      <w:proofErr w:type="spellStart"/>
+      <w:r>
+        <w:rPr>
+          <w:lang w:val="en-US"/>
+        </w:rPr>
+        <w:t>bcfAPI.h</w:t>
+      </w:r>
+      <w:proofErr w:type="spellEnd"/>
     </w:p>
     <w:p>
       <w:pPr>
@@ -235,7 +281,13 @@
         <w:rPr>
           <w:lang w:val="en-US"/>
         </w:rPr>
-        <w:t>.Net (C#) Objects API.</w:t>
+        <w:t>.Net (C#) Objects API</w:t>
+      </w:r>
+      <w:r>
+        <w:rPr>
+          <w:lang w:val="en-US"/>
+        </w:rPr>
+        <w:t xml:space="preserve"> in RDF.BCF assembly </w:t>
       </w:r>
     </w:p>
     <w:p>
@@ -730,6 +782,7 @@
               <w:rPr>
                 <w:lang w:val="en-US"/>
               </w:rPr>
+              <w:lastRenderedPageBreak/>
               <w:t>C++</w:t>
             </w:r>
           </w:p>
@@ -785,7 +838,6 @@
         <w:rPr>
           <w:lang w:val="en-US"/>
         </w:rPr>
-        <w:lastRenderedPageBreak/>
         <w:t xml:space="preserve">See example of usage in </w:t>
       </w:r>
       <w:proofErr w:type="spellStart"/>
@@ -843,10 +895,10 @@
           <w:lang w:val="en-US"/>
         </w:rPr>
         <w:drawing>
-          <wp:inline distT="0" distB="0" distL="0" distR="0" wp14:anchorId="67E1A794" wp14:editId="4059A271">
-            <wp:extent cx="6291291" cy="7375370"/>
-            <wp:effectExtent l="0" t="0" r="0" b="0"/>
-            <wp:docPr id="523194128" name="Рисунок 1"/>
+          <wp:inline distT="0" distB="0" distL="0" distR="0" wp14:anchorId="0EE68F84" wp14:editId="10577AAA">
+            <wp:extent cx="6263860" cy="7451683"/>
+            <wp:effectExtent l="0" t="0" r="3810" b="0"/>
+            <wp:docPr id="1477947839" name="Рисунок 1" descr="Изображение выглядит как текст, диаграмма, План, зарисовка&#10;&#10;Контент, сгенерированный ИИ, может содержать ошибки."/>
             <wp:cNvGraphicFramePr>
               <a:graphicFrameLocks xmlns:a="http://schemas.openxmlformats.org/drawingml/2006/main" noChangeAspect="1"/>
             </wp:cNvGraphicFramePr>
@@ -854,7 +906,7 @@
               <a:graphicData uri="http://schemas.openxmlformats.org/drawingml/2006/picture">
                 <pic:pic xmlns:pic="http://schemas.openxmlformats.org/drawingml/2006/picture">
                   <pic:nvPicPr>
-                    <pic:cNvPr id="523194128" name=""/>
+                    <pic:cNvPr id="1477947839" name="Рисунок 1" descr="Изображение выглядит как текст, диаграмма, План, зарисовка&#10;&#10;Контент, сгенерированный ИИ, может содержать ошибки."/>
                     <pic:cNvPicPr/>
                   </pic:nvPicPr>
                   <pic:blipFill>
@@ -866,7 +918,7 @@
                   <pic:spPr>
                     <a:xfrm>
                       <a:off x="0" y="0"/>
-                      <a:ext cx="6298404" cy="7383709"/>
+                      <a:ext cx="6268118" cy="7456748"/>
                     </a:xfrm>
                     <a:prstGeom prst="rect">
                       <a:avLst/>
@@ -890,6 +942,7 @@
         <w:rPr>
           <w:lang w:val="en-US"/>
         </w:rPr>
+        <w:lastRenderedPageBreak/>
         <w:t>Name conventions</w:t>
       </w:r>
     </w:p>
@@ -916,7 +969,6 @@
         <w:rPr>
           <w:lang w:val="en-US"/>
         </w:rPr>
-        <w:lastRenderedPageBreak/>
         <w:t xml:space="preserve"> in C++ methods Get&lt;</w:t>
       </w:r>
       <w:proofErr w:type="spellStart"/>
@@ -1167,6 +1219,19 @@
         <w:rPr>
           <w:lang w:val="en-US"/>
         </w:rPr>
+        <w:t>If a method returns char pointer, the pointer is valid until next call to the method.</w:t>
+      </w:r>
+    </w:p>
+    <w:p>
+      <w:pPr>
+        <w:rPr>
+          <w:lang w:val="en-US"/>
+        </w:rPr>
+      </w:pPr>
+      <w:r>
+        <w:rPr>
+          <w:lang w:val="en-US"/>
+        </w:rPr>
         <w:t>For C</w:t>
       </w:r>
       <w:r>
@@ -1364,6 +1429,7 @@
         <w:rPr>
           <w:lang w:val="en-US"/>
         </w:rPr>
+        <w:lastRenderedPageBreak/>
         <w:t xml:space="preserve">Subject to discuss: </w:t>
       </w:r>
       <w:r>
@@ -1420,7 +1486,31 @@
         <w:rPr>
           <w:lang w:val="en-US"/>
         </w:rPr>
-        <w:t>Cascade objects remove</w:t>
+        <w:t>W</w:t>
+      </w:r>
+      <w:r>
+        <w:rPr>
+          <w:lang w:val="en-US"/>
+        </w:rPr>
+        <w:t>rite previous versions</w:t>
+      </w:r>
+      <w:r>
+        <w:rPr>
+          <w:lang w:val="en-US"/>
+        </w:rPr>
+        <w:t xml:space="preserve"> (</w:t>
+      </w:r>
+      <w:r>
+        <w:rPr>
+          <w:lang w:val="en-US"/>
+        </w:rPr>
+        <w:t>it reads BCF2.0, 2.1, 3.0, but writes only</w:t>
+      </w:r>
+      <w:r>
+        <w:rPr>
+          <w:lang w:val="en-US"/>
+        </w:rPr>
+        <w:t xml:space="preserve"> BCF 3.0) </w:t>
       </w:r>
     </w:p>
     <w:p>
@@ -1438,8 +1528,13 @@
         <w:rPr>
           <w:lang w:val="en-US"/>
         </w:rPr>
-        <w:lastRenderedPageBreak/>
-        <w:t>Embedded (internal) documents</w:t>
+        <w:t>Subject to discuss usage .Net exceptions</w:t>
+      </w:r>
+      <w:r>
+        <w:rPr>
+          <w:lang w:val="en-US"/>
+        </w:rPr>
+        <w:t xml:space="preserve"> and issues logging</w:t>
       </w:r>
     </w:p>
     <w:p>
@@ -1457,25 +1552,7 @@
         <w:rPr>
           <w:lang w:val="en-US"/>
         </w:rPr>
-        <w:t>Read/write previous versions</w:t>
-      </w:r>
-      <w:r>
-        <w:rPr>
-          <w:lang w:val="en-US"/>
-        </w:rPr>
-        <w:t xml:space="preserve"> (actually</w:t>
-      </w:r>
-      <w:r>
-        <w:rPr>
-          <w:lang w:val="en-US"/>
-        </w:rPr>
-        <w:t>,</w:t>
-      </w:r>
-      <w:r>
-        <w:rPr>
-          <w:lang w:val="en-US"/>
-        </w:rPr>
-        <w:t xml:space="preserve"> BCF 3.0 is implemented) </w:t>
+        <w:t>Implement Linux support if needed</w:t>
       </w:r>
     </w:p>
     <w:p>
@@ -1493,99 +1570,8 @@
         <w:rPr>
           <w:lang w:val="en-US"/>
         </w:rPr>
-        <w:t>Subject to discuss usage .Net exceptions</w:t>
-      </w:r>
-    </w:p>
-    <w:p>
-      <w:pPr>
-        <w:pStyle w:val="a7"/>
-        <w:numPr>
-          <w:ilvl w:val="0"/>
-          <w:numId w:val="1"/>
-        </w:numPr>
-        <w:rPr>
-          <w:lang w:val="en-US"/>
-        </w:rPr>
-      </w:pPr>
-      <w:r>
-        <w:rPr>
-          <w:lang w:val="en-US"/>
-        </w:rPr>
-        <w:t>Implement Linux support if needed</w:t>
-      </w:r>
-    </w:p>
-    <w:p>
-      <w:pPr>
-        <w:pStyle w:val="a7"/>
-        <w:numPr>
-          <w:ilvl w:val="0"/>
-          <w:numId w:val="1"/>
-        </w:numPr>
-        <w:rPr>
-          <w:lang w:val="en-US"/>
-        </w:rPr>
-      </w:pPr>
-      <w:r>
-        <w:rPr>
-          <w:lang w:val="en-US"/>
-        </w:rPr>
-        <w:t xml:space="preserve">Use </w:t>
-      </w:r>
-      <w:proofErr w:type="spellStart"/>
-      <w:r>
-        <w:rPr>
-          <w:lang w:val="en-US"/>
-        </w:rPr>
-        <w:t>ifcEngine</w:t>
-      </w:r>
-      <w:proofErr w:type="spellEnd"/>
-      <w:r>
-        <w:rPr>
-          <w:lang w:val="en-US"/>
-        </w:rPr>
-        <w:t xml:space="preserve"> to get </w:t>
-      </w:r>
-      <w:proofErr w:type="spellStart"/>
-      <w:r>
-        <w:rPr>
-          <w:lang w:val="en-US"/>
-        </w:rPr>
-        <w:t>BimFile</w:t>
-      </w:r>
-      <w:proofErr w:type="spellEnd"/>
-      <w:r>
-        <w:rPr>
-          <w:lang w:val="en-US"/>
-        </w:rPr>
-        <w:t xml:space="preserve"> properties and validate </w:t>
-      </w:r>
-      <w:proofErr w:type="spellStart"/>
-      <w:r>
-        <w:rPr>
-          <w:lang w:val="en-US"/>
-        </w:rPr>
-        <w:t>ifcGuids</w:t>
-      </w:r>
-      <w:proofErr w:type="spellEnd"/>
-      <w:r>
-        <w:rPr>
-          <w:lang w:val="en-US"/>
-        </w:rPr>
-        <w:t xml:space="preserve"> </w:t>
-      </w:r>
-      <w:r>
-        <w:rPr>
-          <w:lang w:val="en-US"/>
-        </w:rPr>
-        <w:t xml:space="preserve"> </w:t>
-      </w:r>
-    </w:p>
-    <w:p>
-      <w:pPr>
-        <w:rPr>
-          <w:lang w:val="en-US"/>
-        </w:rPr>
-      </w:pPr>
+        <w:t>Downloading URL BIMs documents</w:t>
+      </w:r>
     </w:p>
     <w:sectPr>
       <w:pgSz w:w="11906" w:h="16838"/>

</xml_diff>